<commit_message>
Documents missing one transcation. Updated.
</commit_message>
<xml_diff>
--- a/assignment2.docx
+++ b/assignment2.docx
@@ -162,6 +162,7 @@
             <w:dataBinding w:prefixMappings="xmlns:ns0='http://purl.org/dc/elements/1.1/' xmlns:ns1='http://schemas.openxmlformats.org/package/2006/metadata/core-properties' " w:xpath="/ns1:coreProperties[1]/ns0:subject[1]" w:storeItemID="{6C3C8BC8-F283-45AE-878A-BAB7291924A1}"/>
             <w:text/>
           </w:sdtPr>
+          <w:sdtEndPr/>
           <w:sdtContent>
             <w:p>
               <w:pPr>
@@ -1664,7 +1665,7 @@
           <w:u w:val="single"/>
           <w:lang w:eastAsia="zh-CN"/>
         </w:rPr>
-        <w:t>Transactions</w:t>
+        <w:t>TRANSACTIONS</w:t>
       </w:r>
     </w:p>
     <w:p>
@@ -4103,6 +4104,7 @@
       <w:r>
         <w:rPr>
           <w:rFonts w:ascii="Times New Roman" w:eastAsia="Times New Roman" w:hAnsi="Times New Roman" w:cs="Times New Roman"/>
+          <w:noProof/>
           <w:sz w:val="24"/>
           <w:szCs w:val="24"/>
           <w:lang w:eastAsia="zh-CN"/>
@@ -4261,6 +4263,7 @@
       <w:r>
         <w:rPr>
           <w:rFonts w:eastAsia="Times New Roman" w:cs="Times New Roman"/>
+          <w:noProof/>
           <w:sz w:val="24"/>
           <w:szCs w:val="24"/>
           <w:lang w:eastAsia="zh-CN"/>
@@ -4525,6 +4528,7 @@
       <w:r>
         <w:rPr>
           <w:rFonts w:eastAsia="Times New Roman" w:cs="Times New Roman"/>
+          <w:noProof/>
           <w:sz w:val="24"/>
           <w:szCs w:val="24"/>
           <w:lang w:eastAsia="zh-CN"/>
@@ -5058,6 +5062,7 @@
       <w:r>
         <w:rPr>
           <w:rFonts w:ascii="Times New Roman" w:eastAsia="Times New Roman" w:hAnsi="Times New Roman" w:cs="Times New Roman"/>
+          <w:noProof/>
           <w:sz w:val="24"/>
           <w:szCs w:val="24"/>
           <w:lang w:eastAsia="zh-CN"/>
@@ -5527,6 +5532,7 @@
       <w:r>
         <w:rPr>
           <w:rFonts w:ascii="Times New Roman" w:eastAsia="Times New Roman" w:hAnsi="Times New Roman" w:cs="Times New Roman"/>
+          <w:noProof/>
           <w:sz w:val="24"/>
           <w:szCs w:val="24"/>
           <w:lang w:eastAsia="zh-CN"/>
@@ -5837,6 +5843,7 @@
       <w:r>
         <w:rPr>
           <w:rFonts w:ascii="Times New Roman" w:eastAsia="Times New Roman" w:hAnsi="Times New Roman" w:cs="Times New Roman"/>
+          <w:noProof/>
           <w:color w:val="000000"/>
           <w:lang w:eastAsia="zh-CN"/>
         </w:rPr>
@@ -6289,6 +6296,7 @@
       <w:r>
         <w:rPr>
           <w:rFonts w:ascii="Times New Roman" w:eastAsia="Times New Roman" w:hAnsi="Times New Roman" w:cs="Times New Roman"/>
+          <w:noProof/>
           <w:sz w:val="24"/>
           <w:szCs w:val="24"/>
           <w:lang w:eastAsia="zh-CN"/>
@@ -6590,6 +6598,7 @@
       <w:r>
         <w:rPr>
           <w:rFonts w:ascii="Times New Roman" w:eastAsia="Times New Roman" w:hAnsi="Times New Roman" w:cs="Times New Roman"/>
+          <w:noProof/>
           <w:sz w:val="24"/>
           <w:szCs w:val="24"/>
           <w:lang w:eastAsia="zh-CN"/>
@@ -6923,6 +6932,7 @@
       <w:r>
         <w:rPr>
           <w:rFonts w:ascii="Times New Roman" w:eastAsia="Times New Roman" w:hAnsi="Times New Roman" w:cs="Times New Roman"/>
+          <w:noProof/>
           <w:sz w:val="24"/>
           <w:szCs w:val="24"/>
           <w:lang w:eastAsia="zh-CN"/>
@@ -7245,6 +7255,7 @@
       <w:r>
         <w:rPr>
           <w:rFonts w:ascii="Times New Roman" w:eastAsia="Times New Roman" w:hAnsi="Times New Roman" w:cs="Times New Roman"/>
+          <w:noProof/>
           <w:sz w:val="24"/>
           <w:szCs w:val="24"/>
           <w:lang w:eastAsia="zh-CN"/>
@@ -7474,6 +7485,7 @@
       <w:r>
         <w:rPr>
           <w:rFonts w:ascii="Times New Roman" w:eastAsia="Times New Roman" w:hAnsi="Times New Roman" w:cs="Times New Roman"/>
+          <w:noProof/>
           <w:sz w:val="24"/>
           <w:szCs w:val="24"/>
           <w:lang w:eastAsia="zh-CN"/>
@@ -7884,6 +7896,7 @@
       <w:r>
         <w:rPr>
           <w:rFonts w:ascii="Times New Roman" w:eastAsia="Times New Roman" w:hAnsi="Times New Roman" w:cs="Times New Roman"/>
+          <w:noProof/>
           <w:sz w:val="24"/>
           <w:szCs w:val="24"/>
           <w:lang w:eastAsia="zh-CN"/>
@@ -8719,26 +8732,7 @@
           <w:lang w:eastAsia="zh-CN"/>
         </w:rPr>
         <w:tab/>
-      </w:r>
-      <w:r>
-        <w:rPr>
-          <w:rFonts w:eastAsia="Times New Roman" w:cs="Times New Roman"/>
-          <w:color w:val="000000"/>
-          <w:sz w:val="24"/>
-          <w:szCs w:val="24"/>
-          <w:lang w:eastAsia="zh-CN"/>
-        </w:rPr>
-        <w:t>UPDATE CUSTOMER</w:t>
-      </w:r>
-      <w:r>
-        <w:rPr>
-          <w:rFonts w:eastAsia="Times New Roman" w:cs="Times New Roman"/>
-          <w:color w:val="000000"/>
-          <w:sz w:val="24"/>
-          <w:szCs w:val="24"/>
-          <w:lang w:eastAsia="zh-CN"/>
-        </w:rPr>
-        <w:t xml:space="preserve"> C</w:t>
+        <w:t>UPDATE CUSTOMER C</w:t>
       </w:r>
     </w:p>
     <w:p>
@@ -8772,17 +8766,7 @@
           <w:szCs w:val="24"/>
           <w:lang w:eastAsia="zh-CN"/>
         </w:rPr>
-        <w:t>C</w:t>
-      </w:r>
-      <w:r>
-        <w:rPr>
-          <w:rFonts w:eastAsia="Times New Roman" w:cs="Times New Roman"/>
-          <w:color w:val="000000"/>
-          <w:sz w:val="24"/>
-          <w:szCs w:val="24"/>
-          <w:lang w:eastAsia="zh-CN"/>
-        </w:rPr>
-        <w:t>.Address</w:t>
+        <w:t>C.Address</w:t>
       </w:r>
       <w:proofErr w:type="spellEnd"/>
       <w:r>
@@ -8827,17 +8811,7 @@
           <w:szCs w:val="24"/>
           <w:lang w:eastAsia="zh-CN"/>
         </w:rPr>
-        <w:t>c</w:t>
-      </w:r>
-      <w:r>
-        <w:rPr>
-          <w:rFonts w:eastAsia="Times New Roman" w:cs="Times New Roman"/>
-          <w:color w:val="000000"/>
-          <w:sz w:val="24"/>
-          <w:szCs w:val="24"/>
-          <w:lang w:eastAsia="zh-CN"/>
-        </w:rPr>
-        <w:t>.CusId</w:t>
+        <w:t>c.CusId</w:t>
       </w:r>
       <w:proofErr w:type="spellEnd"/>
       <w:r>
@@ -8875,6 +8849,7 @@
       <w:r>
         <w:rPr>
           <w:rFonts w:ascii="Times New Roman" w:eastAsia="Times New Roman" w:hAnsi="Times New Roman" w:cs="Times New Roman"/>
+          <w:noProof/>
           <w:sz w:val="24"/>
           <w:szCs w:val="24"/>
           <w:lang w:eastAsia="zh-CN"/>
@@ -9088,42 +9063,34 @@
           <w:sz w:val="24"/>
           <w:lang w:eastAsia="zh-CN"/>
         </w:rPr>
-        <w:t xml:space="preserve"> = </w:t>
-      </w:r>
-      <w:r>
-        <w:rPr>
-          <w:rFonts w:eastAsia="Times New Roman" w:cs="Times New Roman"/>
-          <w:color w:val="000000"/>
-          <w:sz w:val="24"/>
-          <w:lang w:eastAsia="zh-CN"/>
-        </w:rPr>
-        <w:t>1</w:t>
-      </w:r>
-    </w:p>
-    <w:p>
-      <w:pPr>
-        <w:spacing w:after="0" w:line="240" w:lineRule="auto"/>
-        <w:rPr>
-          <w:rFonts w:ascii="Times New Roman" w:eastAsia="Times New Roman" w:hAnsi="Times New Roman" w:cs="Times New Roman"/>
-          <w:sz w:val="24"/>
-          <w:szCs w:val="24"/>
-          <w:lang w:eastAsia="zh-CN"/>
-        </w:rPr>
-      </w:pPr>
-    </w:p>
-    <w:p>
-      <w:pPr>
-        <w:spacing w:after="0" w:line="240" w:lineRule="auto"/>
-        <w:rPr>
-          <w:rFonts w:ascii="Times New Roman" w:eastAsia="Times New Roman" w:hAnsi="Times New Roman" w:cs="Times New Roman"/>
-          <w:sz w:val="24"/>
-          <w:szCs w:val="24"/>
-          <w:lang w:eastAsia="zh-CN"/>
-        </w:rPr>
-      </w:pPr>
-      <w:r>
-        <w:rPr>
-          <w:rFonts w:ascii="Times New Roman" w:eastAsia="Times New Roman" w:hAnsi="Times New Roman" w:cs="Times New Roman"/>
+        <w:t xml:space="preserve"> = 1</w:t>
+      </w:r>
+    </w:p>
+    <w:p>
+      <w:pPr>
+        <w:spacing w:after="0" w:line="240" w:lineRule="auto"/>
+        <w:rPr>
+          <w:rFonts w:ascii="Times New Roman" w:eastAsia="Times New Roman" w:hAnsi="Times New Roman" w:cs="Times New Roman"/>
+          <w:sz w:val="24"/>
+          <w:szCs w:val="24"/>
+          <w:lang w:eastAsia="zh-CN"/>
+        </w:rPr>
+      </w:pPr>
+    </w:p>
+    <w:p>
+      <w:pPr>
+        <w:spacing w:after="0" w:line="240" w:lineRule="auto"/>
+        <w:rPr>
+          <w:rFonts w:ascii="Times New Roman" w:eastAsia="Times New Roman" w:hAnsi="Times New Roman" w:cs="Times New Roman"/>
+          <w:sz w:val="24"/>
+          <w:szCs w:val="24"/>
+          <w:lang w:eastAsia="zh-CN"/>
+        </w:rPr>
+      </w:pPr>
+      <w:r>
+        <w:rPr>
+          <w:rFonts w:ascii="Times New Roman" w:eastAsia="Times New Roman" w:hAnsi="Times New Roman" w:cs="Times New Roman"/>
+          <w:noProof/>
           <w:sz w:val="24"/>
           <w:szCs w:val="24"/>
           <w:lang w:eastAsia="zh-CN"/>
@@ -9347,6 +9314,7 @@
       <w:r>
         <w:rPr>
           <w:rFonts w:ascii="Times New Roman" w:eastAsia="Times New Roman" w:hAnsi="Times New Roman" w:cs="Times New Roman"/>
+          <w:noProof/>
           <w:sz w:val="24"/>
           <w:szCs w:val="24"/>
           <w:lang w:eastAsia="zh-CN"/>
@@ -10196,6 +10164,7 @@
       <w:r>
         <w:rPr>
           <w:rFonts w:ascii="Times New Roman" w:eastAsia="Times New Roman" w:hAnsi="Times New Roman" w:cs="Times New Roman"/>
+          <w:noProof/>
           <w:color w:val="000000"/>
           <w:lang w:eastAsia="zh-CN"/>
         </w:rPr>
@@ -10833,25 +10802,508 @@
       <w:pPr>
         <w:spacing w:after="0" w:line="240" w:lineRule="auto"/>
         <w:rPr>
-          <w:rFonts w:ascii="Times New Roman" w:eastAsia="Times New Roman" w:hAnsi="Times New Roman" w:cs="Times New Roman"/>
-          <w:color w:val="000000"/>
-          <w:lang w:eastAsia="zh-CN"/>
-        </w:rPr>
-      </w:pPr>
-    </w:p>
-    <w:p>
-      <w:pPr>
-        <w:spacing w:after="0" w:line="240" w:lineRule="auto"/>
-        <w:rPr>
-          <w:rFonts w:ascii="Times New Roman" w:eastAsia="Times New Roman" w:hAnsi="Times New Roman" w:cs="Times New Roman"/>
-          <w:sz w:val="24"/>
-          <w:szCs w:val="24"/>
-          <w:lang w:eastAsia="zh-CN"/>
-        </w:rPr>
-      </w:pPr>
-      <w:r>
-        <w:rPr>
-          <w:rFonts w:ascii="Times New Roman" w:eastAsia="Times New Roman" w:hAnsi="Times New Roman" w:cs="Times New Roman"/>
+          <w:rFonts w:eastAsia="Times New Roman" w:cs="Times New Roman"/>
+          <w:color w:val="000000"/>
+          <w:sz w:val="24"/>
+          <w:szCs w:val="24"/>
+          <w:lang w:eastAsia="zh-CN"/>
+        </w:rPr>
+      </w:pPr>
+      <w:r>
+        <w:rPr>
+          <w:rFonts w:eastAsia="Times New Roman" w:cs="Times New Roman"/>
+          <w:color w:val="000000"/>
+          <w:sz w:val="24"/>
+          <w:szCs w:val="24"/>
+          <w:lang w:eastAsia="zh-CN"/>
+        </w:rPr>
+        <w:tab/>
+      </w:r>
+      <w:r>
+        <w:rPr>
+          <w:rFonts w:eastAsia="Times New Roman" w:cs="Times New Roman"/>
+          <w:color w:val="000000"/>
+          <w:sz w:val="24"/>
+          <w:szCs w:val="24"/>
+          <w:lang w:eastAsia="zh-CN"/>
+        </w:rPr>
+        <w:tab/>
+      </w:r>
+    </w:p>
+    <w:p>
+      <w:pPr>
+        <w:spacing w:after="0" w:line="240" w:lineRule="auto"/>
+        <w:rPr>
+          <w:rFonts w:eastAsia="Times New Roman" w:cs="Times New Roman"/>
+          <w:sz w:val="24"/>
+          <w:szCs w:val="24"/>
+          <w:lang w:eastAsia="zh-CN"/>
+        </w:rPr>
+      </w:pPr>
+      <w:r>
+        <w:rPr>
+          <w:rFonts w:eastAsia="Times New Roman" w:cs="Times New Roman"/>
+          <w:color w:val="000000"/>
+          <w:sz w:val="24"/>
+          <w:szCs w:val="24"/>
+          <w:lang w:eastAsia="zh-CN"/>
+        </w:rPr>
+        <w:tab/>
+      </w:r>
+      <w:r>
+        <w:rPr>
+          <w:rFonts w:eastAsia="Times New Roman" w:cs="Times New Roman"/>
+          <w:color w:val="000000"/>
+          <w:sz w:val="24"/>
+          <w:szCs w:val="24"/>
+          <w:lang w:eastAsia="zh-CN"/>
+        </w:rPr>
+        <w:tab/>
+      </w:r>
+      <w:r>
+        <w:rPr>
+          <w:rFonts w:eastAsia="Times New Roman" w:cs="Times New Roman"/>
+          <w:color w:val="000000"/>
+          <w:sz w:val="24"/>
+          <w:szCs w:val="24"/>
+          <w:lang w:eastAsia="zh-CN"/>
+        </w:rPr>
+        <w:t xml:space="preserve">SELECT </w:t>
+      </w:r>
+      <w:proofErr w:type="spellStart"/>
+      <w:r>
+        <w:rPr>
+          <w:rFonts w:eastAsia="Times New Roman" w:cs="Times New Roman"/>
+          <w:color w:val="000000"/>
+          <w:sz w:val="24"/>
+          <w:szCs w:val="24"/>
+          <w:lang w:eastAsia="zh-CN"/>
+        </w:rPr>
+        <w:t>P.AccNum</w:t>
+      </w:r>
+      <w:proofErr w:type="spellEnd"/>
+      <w:r>
+        <w:rPr>
+          <w:rFonts w:eastAsia="Times New Roman" w:cs="Times New Roman"/>
+          <w:color w:val="000000"/>
+          <w:sz w:val="24"/>
+          <w:szCs w:val="24"/>
+          <w:lang w:eastAsia="zh-CN"/>
+        </w:rPr>
+        <w:t xml:space="preserve">, </w:t>
+      </w:r>
+      <w:proofErr w:type="spellStart"/>
+      <w:r>
+        <w:rPr>
+          <w:rFonts w:eastAsia="Times New Roman" w:cs="Times New Roman"/>
+          <w:color w:val="000000"/>
+          <w:sz w:val="24"/>
+          <w:szCs w:val="24"/>
+          <w:lang w:eastAsia="zh-CN"/>
+        </w:rPr>
+        <w:t>P.StockSymbol</w:t>
+      </w:r>
+      <w:proofErr w:type="spellEnd"/>
+      <w:r>
+        <w:rPr>
+          <w:rFonts w:eastAsia="Times New Roman" w:cs="Times New Roman"/>
+          <w:color w:val="000000"/>
+          <w:sz w:val="24"/>
+          <w:szCs w:val="24"/>
+          <w:lang w:eastAsia="zh-CN"/>
+        </w:rPr>
+        <w:t xml:space="preserve">, </w:t>
+      </w:r>
+      <w:proofErr w:type="spellStart"/>
+      <w:r>
+        <w:rPr>
+          <w:rFonts w:eastAsia="Times New Roman" w:cs="Times New Roman"/>
+          <w:color w:val="000000"/>
+          <w:sz w:val="24"/>
+          <w:szCs w:val="24"/>
+          <w:lang w:eastAsia="zh-CN"/>
+        </w:rPr>
+        <w:t>P.NumShares</w:t>
+      </w:r>
+      <w:proofErr w:type="spellEnd"/>
+      <w:r>
+        <w:rPr>
+          <w:rFonts w:eastAsia="Times New Roman" w:cs="Times New Roman"/>
+          <w:color w:val="000000"/>
+          <w:sz w:val="24"/>
+          <w:szCs w:val="24"/>
+          <w:lang w:eastAsia="zh-CN"/>
+        </w:rPr>
+        <w:t xml:space="preserve">, </w:t>
+      </w:r>
+      <w:proofErr w:type="spellStart"/>
+      <w:r>
+        <w:rPr>
+          <w:rFonts w:eastAsia="Times New Roman" w:cs="Times New Roman"/>
+          <w:color w:val="000000"/>
+          <w:sz w:val="24"/>
+          <w:szCs w:val="24"/>
+          <w:lang w:eastAsia="zh-CN"/>
+        </w:rPr>
+        <w:t>P.Stop</w:t>
+      </w:r>
+      <w:proofErr w:type="spellEnd"/>
+      <w:r>
+        <w:rPr>
+          <w:rFonts w:eastAsia="Times New Roman" w:cs="Times New Roman"/>
+          <w:color w:val="000000"/>
+          <w:sz w:val="24"/>
+          <w:szCs w:val="24"/>
+          <w:lang w:eastAsia="zh-CN"/>
+        </w:rPr>
+        <w:t xml:space="preserve">, </w:t>
+      </w:r>
+      <w:proofErr w:type="spellStart"/>
+      <w:r>
+        <w:rPr>
+          <w:rFonts w:eastAsia="Times New Roman" w:cs="Times New Roman"/>
+          <w:color w:val="000000"/>
+          <w:sz w:val="24"/>
+          <w:szCs w:val="24"/>
+          <w:lang w:eastAsia="zh-CN"/>
+        </w:rPr>
+        <w:t>P.StopPrice</w:t>
+      </w:r>
+      <w:proofErr w:type="spellEnd"/>
+    </w:p>
+    <w:p>
+      <w:pPr>
+        <w:spacing w:after="0" w:line="240" w:lineRule="auto"/>
+        <w:rPr>
+          <w:rFonts w:eastAsia="Times New Roman" w:cs="Times New Roman"/>
+          <w:sz w:val="24"/>
+          <w:szCs w:val="24"/>
+          <w:lang w:eastAsia="zh-CN"/>
+        </w:rPr>
+      </w:pPr>
+      <w:r>
+        <w:rPr>
+          <w:rFonts w:eastAsia="Times New Roman" w:cs="Times New Roman"/>
+          <w:color w:val="000000"/>
+          <w:sz w:val="24"/>
+          <w:szCs w:val="24"/>
+          <w:lang w:eastAsia="zh-CN"/>
+        </w:rPr>
+        <w:tab/>
+      </w:r>
+      <w:r>
+        <w:rPr>
+          <w:rFonts w:eastAsia="Times New Roman" w:cs="Times New Roman"/>
+          <w:color w:val="000000"/>
+          <w:sz w:val="24"/>
+          <w:szCs w:val="24"/>
+          <w:lang w:eastAsia="zh-CN"/>
+        </w:rPr>
+        <w:tab/>
+      </w:r>
+      <w:r>
+        <w:rPr>
+          <w:rFonts w:eastAsia="Times New Roman" w:cs="Times New Roman"/>
+          <w:color w:val="000000"/>
+          <w:sz w:val="24"/>
+          <w:szCs w:val="24"/>
+          <w:lang w:eastAsia="zh-CN"/>
+        </w:rPr>
+        <w:t xml:space="preserve">FROM Portfolio P, Account </w:t>
+      </w:r>
+      <w:proofErr w:type="gramStart"/>
+      <w:r>
+        <w:rPr>
+          <w:rFonts w:eastAsia="Times New Roman" w:cs="Times New Roman"/>
+          <w:color w:val="000000"/>
+          <w:sz w:val="24"/>
+          <w:szCs w:val="24"/>
+          <w:lang w:eastAsia="zh-CN"/>
+        </w:rPr>
+        <w:t>A</w:t>
+      </w:r>
+      <w:proofErr w:type="gramEnd"/>
+      <w:r>
+        <w:rPr>
+          <w:rFonts w:eastAsia="Times New Roman" w:cs="Times New Roman"/>
+          <w:color w:val="000000"/>
+          <w:sz w:val="24"/>
+          <w:szCs w:val="24"/>
+          <w:lang w:eastAsia="zh-CN"/>
+        </w:rPr>
+        <w:t>, Customer C</w:t>
+      </w:r>
+    </w:p>
+    <w:p>
+      <w:pPr>
+        <w:spacing w:after="0" w:line="240" w:lineRule="auto"/>
+        <w:rPr>
+          <w:rFonts w:eastAsia="Times New Roman" w:cs="Times New Roman"/>
+          <w:sz w:val="24"/>
+          <w:szCs w:val="24"/>
+          <w:lang w:eastAsia="zh-CN"/>
+        </w:rPr>
+      </w:pPr>
+      <w:r>
+        <w:rPr>
+          <w:rFonts w:eastAsia="Times New Roman" w:cs="Times New Roman"/>
+          <w:color w:val="000000"/>
+          <w:sz w:val="24"/>
+          <w:szCs w:val="24"/>
+          <w:lang w:eastAsia="zh-CN"/>
+        </w:rPr>
+        <w:tab/>
+      </w:r>
+      <w:r>
+        <w:rPr>
+          <w:rFonts w:eastAsia="Times New Roman" w:cs="Times New Roman"/>
+          <w:color w:val="000000"/>
+          <w:sz w:val="24"/>
+          <w:szCs w:val="24"/>
+          <w:lang w:eastAsia="zh-CN"/>
+        </w:rPr>
+        <w:tab/>
+      </w:r>
+      <w:r>
+        <w:rPr>
+          <w:rFonts w:eastAsia="Times New Roman" w:cs="Times New Roman"/>
+          <w:color w:val="000000"/>
+          <w:sz w:val="24"/>
+          <w:szCs w:val="24"/>
+          <w:lang w:eastAsia="zh-CN"/>
+        </w:rPr>
+        <w:t xml:space="preserve">WHERE </w:t>
+      </w:r>
+      <w:proofErr w:type="spellStart"/>
+      <w:r>
+        <w:rPr>
+          <w:rFonts w:eastAsia="Times New Roman" w:cs="Times New Roman"/>
+          <w:color w:val="000000"/>
+          <w:sz w:val="24"/>
+          <w:szCs w:val="24"/>
+          <w:lang w:eastAsia="zh-CN"/>
+        </w:rPr>
+        <w:t>P.AccNum</w:t>
+      </w:r>
+      <w:proofErr w:type="spellEnd"/>
+      <w:r>
+        <w:rPr>
+          <w:rFonts w:eastAsia="Times New Roman" w:cs="Times New Roman"/>
+          <w:color w:val="000000"/>
+          <w:sz w:val="24"/>
+          <w:szCs w:val="24"/>
+          <w:lang w:eastAsia="zh-CN"/>
+        </w:rPr>
+        <w:t xml:space="preserve"> = </w:t>
+      </w:r>
+      <w:proofErr w:type="spellStart"/>
+      <w:r>
+        <w:rPr>
+          <w:rFonts w:eastAsia="Times New Roman" w:cs="Times New Roman"/>
+          <w:color w:val="000000"/>
+          <w:sz w:val="24"/>
+          <w:szCs w:val="24"/>
+          <w:lang w:eastAsia="zh-CN"/>
+        </w:rPr>
+        <w:t>A.AccNum</w:t>
+      </w:r>
+      <w:proofErr w:type="spellEnd"/>
+    </w:p>
+    <w:p>
+      <w:pPr>
+        <w:spacing w:after="0" w:line="240" w:lineRule="auto"/>
+        <w:rPr>
+          <w:rFonts w:eastAsia="Times New Roman" w:cs="Times New Roman"/>
+          <w:sz w:val="24"/>
+          <w:szCs w:val="24"/>
+          <w:lang w:eastAsia="zh-CN"/>
+        </w:rPr>
+      </w:pPr>
+      <w:r>
+        <w:rPr>
+          <w:rFonts w:eastAsia="Times New Roman" w:cs="Times New Roman"/>
+          <w:color w:val="000000"/>
+          <w:sz w:val="24"/>
+          <w:szCs w:val="24"/>
+          <w:lang w:eastAsia="zh-CN"/>
+        </w:rPr>
+        <w:tab/>
+      </w:r>
+      <w:r>
+        <w:rPr>
+          <w:rFonts w:eastAsia="Times New Roman" w:cs="Times New Roman"/>
+          <w:color w:val="000000"/>
+          <w:sz w:val="24"/>
+          <w:szCs w:val="24"/>
+          <w:lang w:eastAsia="zh-CN"/>
+        </w:rPr>
+        <w:tab/>
+      </w:r>
+      <w:bookmarkStart w:id="0" w:name="_GoBack"/>
+      <w:bookmarkEnd w:id="0"/>
+      <w:r>
+        <w:rPr>
+          <w:rFonts w:eastAsia="Times New Roman" w:cs="Times New Roman"/>
+          <w:color w:val="000000"/>
+          <w:sz w:val="24"/>
+          <w:szCs w:val="24"/>
+          <w:lang w:eastAsia="zh-CN"/>
+        </w:rPr>
+        <w:tab/>
+      </w:r>
+      <w:r>
+        <w:rPr>
+          <w:rFonts w:eastAsia="Times New Roman" w:cs="Times New Roman"/>
+          <w:color w:val="000000"/>
+          <w:sz w:val="24"/>
+          <w:szCs w:val="24"/>
+          <w:lang w:eastAsia="zh-CN"/>
+        </w:rPr>
+        <w:t xml:space="preserve">AND </w:t>
+      </w:r>
+      <w:proofErr w:type="spellStart"/>
+      <w:r>
+        <w:rPr>
+          <w:rFonts w:eastAsia="Times New Roman" w:cs="Times New Roman"/>
+          <w:color w:val="000000"/>
+          <w:sz w:val="24"/>
+          <w:szCs w:val="24"/>
+          <w:lang w:eastAsia="zh-CN"/>
+        </w:rPr>
+        <w:t>A.CusId</w:t>
+      </w:r>
+      <w:proofErr w:type="spellEnd"/>
+      <w:r>
+        <w:rPr>
+          <w:rFonts w:eastAsia="Times New Roman" w:cs="Times New Roman"/>
+          <w:color w:val="000000"/>
+          <w:sz w:val="24"/>
+          <w:szCs w:val="24"/>
+          <w:lang w:eastAsia="zh-CN"/>
+        </w:rPr>
+        <w:t xml:space="preserve"> = </w:t>
+      </w:r>
+      <w:proofErr w:type="spellStart"/>
+      <w:r>
+        <w:rPr>
+          <w:rFonts w:eastAsia="Times New Roman" w:cs="Times New Roman"/>
+          <w:color w:val="000000"/>
+          <w:sz w:val="24"/>
+          <w:szCs w:val="24"/>
+          <w:lang w:eastAsia="zh-CN"/>
+        </w:rPr>
+        <w:t>C.CusId</w:t>
+      </w:r>
+      <w:proofErr w:type="spellEnd"/>
+    </w:p>
+    <w:p>
+      <w:pPr>
+        <w:spacing w:after="0" w:line="240" w:lineRule="auto"/>
+        <w:rPr>
+          <w:rFonts w:eastAsia="Times New Roman" w:cs="Times New Roman"/>
+          <w:color w:val="000000"/>
+          <w:sz w:val="24"/>
+          <w:szCs w:val="24"/>
+          <w:lang w:eastAsia="zh-CN"/>
+        </w:rPr>
+      </w:pPr>
+      <w:r>
+        <w:rPr>
+          <w:rFonts w:eastAsia="Times New Roman" w:cs="Times New Roman"/>
+          <w:color w:val="000000"/>
+          <w:sz w:val="24"/>
+          <w:szCs w:val="24"/>
+          <w:lang w:eastAsia="zh-CN"/>
+        </w:rPr>
+        <w:tab/>
+      </w:r>
+      <w:r>
+        <w:rPr>
+          <w:rFonts w:eastAsia="Times New Roman" w:cs="Times New Roman"/>
+          <w:color w:val="000000"/>
+          <w:sz w:val="24"/>
+          <w:szCs w:val="24"/>
+          <w:lang w:eastAsia="zh-CN"/>
+        </w:rPr>
+        <w:tab/>
+      </w:r>
+      <w:r>
+        <w:rPr>
+          <w:rFonts w:eastAsia="Times New Roman" w:cs="Times New Roman"/>
+          <w:color w:val="000000"/>
+          <w:sz w:val="24"/>
+          <w:szCs w:val="24"/>
+          <w:lang w:eastAsia="zh-CN"/>
+        </w:rPr>
+        <w:tab/>
+      </w:r>
+      <w:r>
+        <w:rPr>
+          <w:rFonts w:eastAsia="Times New Roman" w:cs="Times New Roman"/>
+          <w:color w:val="000000"/>
+          <w:sz w:val="24"/>
+          <w:szCs w:val="24"/>
+          <w:lang w:eastAsia="zh-CN"/>
+        </w:rPr>
+        <w:t xml:space="preserve">AND </w:t>
+      </w:r>
+      <w:proofErr w:type="spellStart"/>
+      <w:r>
+        <w:rPr>
+          <w:rFonts w:eastAsia="Times New Roman" w:cs="Times New Roman"/>
+          <w:color w:val="000000"/>
+          <w:sz w:val="24"/>
+          <w:szCs w:val="24"/>
+          <w:lang w:eastAsia="zh-CN"/>
+        </w:rPr>
+        <w:t>C.CusId</w:t>
+      </w:r>
+      <w:proofErr w:type="spellEnd"/>
+      <w:r>
+        <w:rPr>
+          <w:rFonts w:eastAsia="Times New Roman" w:cs="Times New Roman"/>
+          <w:color w:val="000000"/>
+          <w:sz w:val="24"/>
+          <w:szCs w:val="24"/>
+          <w:lang w:eastAsia="zh-CN"/>
+        </w:rPr>
+        <w:t xml:space="preserve"> = </w:t>
+      </w:r>
+      <w:r>
+        <w:rPr>
+          <w:rFonts w:eastAsia="Times New Roman" w:cs="Times New Roman"/>
+          <w:color w:val="000000"/>
+          <w:sz w:val="24"/>
+          <w:szCs w:val="24"/>
+          <w:lang w:eastAsia="zh-CN"/>
+        </w:rPr>
+        <w:t>3</w:t>
+      </w:r>
+    </w:p>
+    <w:p>
+      <w:pPr>
+        <w:spacing w:after="0" w:line="240" w:lineRule="auto"/>
+        <w:rPr>
+          <w:rFonts w:ascii="Times New Roman" w:eastAsia="Times New Roman" w:hAnsi="Times New Roman" w:cs="Times New Roman"/>
+          <w:color w:val="000000"/>
+          <w:lang w:eastAsia="zh-CN"/>
+        </w:rPr>
+      </w:pPr>
+    </w:p>
+    <w:p>
+      <w:pPr>
+        <w:spacing w:after="0" w:line="240" w:lineRule="auto"/>
+        <w:rPr>
+          <w:rFonts w:ascii="Times New Roman" w:eastAsia="Times New Roman" w:hAnsi="Times New Roman" w:cs="Times New Roman"/>
+          <w:sz w:val="24"/>
+          <w:szCs w:val="24"/>
+          <w:lang w:eastAsia="zh-CN"/>
+        </w:rPr>
+      </w:pPr>
+      <w:r>
+        <w:rPr>
+          <w:rFonts w:ascii="Times New Roman" w:eastAsia="Times New Roman" w:hAnsi="Times New Roman" w:cs="Times New Roman"/>
+          <w:noProof/>
           <w:sz w:val="24"/>
           <w:szCs w:val="24"/>
           <w:lang w:eastAsia="zh-CN"/>
@@ -11341,25 +11793,7 @@
           <w:sz w:val="24"/>
           <w:lang w:eastAsia="zh-CN"/>
         </w:rPr>
-        <w:t xml:space="preserve"> </w:t>
-      </w:r>
-      <w:r>
-        <w:rPr>
-          <w:rFonts w:eastAsia="Times New Roman" w:cs="Times New Roman"/>
-          <w:color w:val="000000"/>
-          <w:sz w:val="24"/>
-          <w:lang w:eastAsia="zh-CN"/>
-        </w:rPr>
-        <w:t>= 15 AND</w:t>
-      </w:r>
-      <w:r>
-        <w:rPr>
-          <w:rFonts w:eastAsia="Times New Roman" w:cs="Times New Roman"/>
-          <w:color w:val="000000"/>
-          <w:sz w:val="24"/>
-          <w:lang w:eastAsia="zh-CN"/>
-        </w:rPr>
-        <w:t xml:space="preserve"> </w:t>
+        <w:t xml:space="preserve"> = 15 AND </w:t>
       </w:r>
       <w:proofErr w:type="spellStart"/>
       <w:r>
@@ -11379,34 +11813,7 @@
           <w:sz w:val="24"/>
           <w:lang w:eastAsia="zh-CN"/>
         </w:rPr>
-        <w:t xml:space="preserve"> = ‘</w:t>
-      </w:r>
-      <w:r>
-        <w:rPr>
-          <w:rFonts w:eastAsia="Times New Roman" w:cs="Times New Roman"/>
-          <w:color w:val="000000"/>
-          <w:sz w:val="24"/>
-          <w:lang w:eastAsia="zh-CN"/>
-        </w:rPr>
-        <w:t>Trailing</w:t>
-      </w:r>
-      <w:r>
-        <w:rPr>
-          <w:rFonts w:eastAsia="Times New Roman" w:cs="Times New Roman"/>
-          <w:color w:val="000000"/>
-          <w:sz w:val="24"/>
-          <w:lang w:eastAsia="zh-CN"/>
-        </w:rPr>
-        <w:t xml:space="preserve"> </w:t>
-      </w:r>
-      <w:r>
-        <w:rPr>
-          <w:rFonts w:eastAsia="Times New Roman" w:cs="Times New Roman"/>
-          <w:color w:val="000000"/>
-          <w:sz w:val="24"/>
-          <w:lang w:eastAsia="zh-CN"/>
-        </w:rPr>
-        <w:t xml:space="preserve">Stop’ AND </w:t>
+        <w:t xml:space="preserve"> = ‘Trailing Stop’ AND </w:t>
       </w:r>
       <w:proofErr w:type="spellStart"/>
       <w:r>
@@ -11454,6 +11861,7 @@
       <w:r>
         <w:rPr>
           <w:rFonts w:ascii="Times New Roman" w:eastAsia="Times New Roman" w:hAnsi="Times New Roman" w:cs="Times New Roman"/>
+          <w:noProof/>
           <w:sz w:val="24"/>
           <w:szCs w:val="24"/>
           <w:lang w:eastAsia="zh-CN"/>
@@ -11741,16 +12149,7 @@
           <w:sz w:val="24"/>
           <w:lang w:eastAsia="zh-CN"/>
         </w:rPr>
-        <w:t xml:space="preserve"> </w:t>
-      </w:r>
-      <w:r>
-        <w:rPr>
-          <w:rFonts w:eastAsia="Times New Roman" w:cs="Times New Roman"/>
-          <w:color w:val="000000"/>
-          <w:sz w:val="24"/>
-          <w:lang w:eastAsia="zh-CN"/>
-        </w:rPr>
-        <w:t xml:space="preserve"> </w:t>
+        <w:t xml:space="preserve">  </w:t>
       </w:r>
       <w:r>
         <w:rPr>
@@ -11945,16 +12344,7 @@
           <w:sz w:val="24"/>
           <w:lang w:eastAsia="zh-CN"/>
         </w:rPr>
-        <w:t xml:space="preserve"> = </w:t>
-      </w:r>
-      <w:r>
-        <w:rPr>
-          <w:rFonts w:eastAsia="Times New Roman" w:cs="Times New Roman"/>
-          <w:color w:val="000000"/>
-          <w:sz w:val="24"/>
-          <w:lang w:eastAsia="zh-CN"/>
-        </w:rPr>
-        <w:t xml:space="preserve">15 </w:t>
+        <w:t xml:space="preserve"> = 15 </w:t>
       </w:r>
       <w:proofErr w:type="spellStart"/>
       <w:r>
@@ -12022,6 +12412,7 @@
       <w:r>
         <w:rPr>
           <w:rFonts w:ascii="Times New Roman" w:eastAsia="Times New Roman" w:hAnsi="Times New Roman" w:cs="Times New Roman"/>
+          <w:noProof/>
           <w:sz w:val="24"/>
           <w:szCs w:val="24"/>
           <w:lang w:eastAsia="zh-CN"/>
@@ -12095,83 +12486,15 @@
           <w:lang w:eastAsia="zh-CN"/>
         </w:rPr>
       </w:pPr>
-    </w:p>
-    <w:p>
-      <w:pPr>
-        <w:spacing w:after="0" w:line="240" w:lineRule="auto"/>
-        <w:rPr>
-          <w:rFonts w:ascii="Times New Roman" w:eastAsia="Times New Roman" w:hAnsi="Times New Roman" w:cs="Times New Roman"/>
-          <w:sz w:val="24"/>
-          <w:szCs w:val="24"/>
-          <w:lang w:eastAsia="zh-CN"/>
-        </w:rPr>
-      </w:pPr>
-    </w:p>
-    <w:p>
-      <w:pPr>
-        <w:spacing w:after="0" w:line="240" w:lineRule="auto"/>
-        <w:rPr>
-          <w:rFonts w:ascii="Times New Roman" w:eastAsia="Times New Roman" w:hAnsi="Times New Roman" w:cs="Times New Roman"/>
-          <w:sz w:val="24"/>
-          <w:szCs w:val="24"/>
-          <w:lang w:eastAsia="zh-CN"/>
-        </w:rPr>
-      </w:pPr>
-    </w:p>
-    <w:p>
-      <w:pPr>
-        <w:spacing w:after="0" w:line="240" w:lineRule="auto"/>
-        <w:rPr>
-          <w:rFonts w:ascii="Times New Roman" w:eastAsia="Times New Roman" w:hAnsi="Times New Roman" w:cs="Times New Roman"/>
-          <w:sz w:val="24"/>
-          <w:szCs w:val="24"/>
-          <w:lang w:eastAsia="zh-CN"/>
-        </w:rPr>
-      </w:pPr>
-    </w:p>
-    <w:p>
-      <w:pPr>
-        <w:spacing w:after="0" w:line="240" w:lineRule="auto"/>
-        <w:rPr>
-          <w:rFonts w:ascii="Times New Roman" w:eastAsia="Times New Roman" w:hAnsi="Times New Roman" w:cs="Times New Roman"/>
-          <w:sz w:val="24"/>
-          <w:szCs w:val="24"/>
-          <w:lang w:eastAsia="zh-CN"/>
-        </w:rPr>
-      </w:pPr>
-    </w:p>
-    <w:p>
-      <w:pPr>
-        <w:spacing w:after="0" w:line="240" w:lineRule="auto"/>
-        <w:rPr>
-          <w:rFonts w:ascii="Times New Roman" w:eastAsia="Times New Roman" w:hAnsi="Times New Roman" w:cs="Times New Roman"/>
-          <w:sz w:val="24"/>
-          <w:szCs w:val="24"/>
-          <w:lang w:eastAsia="zh-CN"/>
-        </w:rPr>
-      </w:pPr>
-    </w:p>
-    <w:p>
-      <w:pPr>
-        <w:spacing w:after="0" w:line="240" w:lineRule="auto"/>
-        <w:rPr>
-          <w:rFonts w:ascii="Times New Roman" w:eastAsia="Times New Roman" w:hAnsi="Times New Roman" w:cs="Times New Roman"/>
-          <w:sz w:val="24"/>
-          <w:szCs w:val="24"/>
-          <w:lang w:eastAsia="zh-CN"/>
-        </w:rPr>
-      </w:pPr>
-    </w:p>
-    <w:p>
-      <w:pPr>
-        <w:spacing w:after="0" w:line="240" w:lineRule="auto"/>
-        <w:rPr>
-          <w:rFonts w:ascii="Times New Roman" w:eastAsia="Times New Roman" w:hAnsi="Times New Roman" w:cs="Times New Roman"/>
-          <w:sz w:val="24"/>
-          <w:szCs w:val="24"/>
-          <w:lang w:eastAsia="zh-CN"/>
-        </w:rPr>
-      </w:pPr>
+      <w:r>
+        <w:rPr>
+          <w:rFonts w:ascii="Times New Roman" w:eastAsia="Times New Roman" w:hAnsi="Times New Roman" w:cs="Times New Roman"/>
+          <w:sz w:val="24"/>
+          <w:szCs w:val="24"/>
+          <w:lang w:eastAsia="zh-CN"/>
+        </w:rPr>
+        <w:br/>
+      </w:r>
     </w:p>
     <w:p>
       <w:pPr>
@@ -12562,25 +12885,7 @@
           <w:sz w:val="24"/>
           <w:lang w:eastAsia="zh-CN"/>
         </w:rPr>
-        <w:t xml:space="preserve"> = </w:t>
-      </w:r>
-      <w:r>
-        <w:rPr>
-          <w:rFonts w:eastAsia="Times New Roman" w:cs="Times New Roman"/>
-          <w:color w:val="000000"/>
-          <w:sz w:val="24"/>
-          <w:lang w:eastAsia="zh-CN"/>
-        </w:rPr>
-        <w:t>‘IBM’</w:t>
-      </w:r>
-      <w:r>
-        <w:rPr>
-          <w:rFonts w:eastAsia="Times New Roman" w:cs="Times New Roman"/>
-          <w:color w:val="000000"/>
-          <w:sz w:val="24"/>
-          <w:lang w:eastAsia="zh-CN"/>
-        </w:rPr>
-        <w:t xml:space="preserve"> </w:t>
+        <w:t xml:space="preserve"> = ‘IBM’ </w:t>
       </w:r>
     </w:p>
     <w:p>
@@ -12659,16 +12964,7 @@
           <w:sz w:val="24"/>
           <w:lang w:eastAsia="zh-CN"/>
         </w:rPr>
-        <w:t xml:space="preserve">)) &lt; </w:t>
-      </w:r>
-      <w:r>
-        <w:rPr>
-          <w:rFonts w:eastAsia="Times New Roman" w:cs="Times New Roman"/>
-          <w:color w:val="000000"/>
-          <w:sz w:val="24"/>
-          <w:lang w:eastAsia="zh-CN"/>
-        </w:rPr>
-        <w:t>6</w:t>
+        <w:t>)) &lt; 6</w:t>
       </w:r>
     </w:p>
     <w:p>
@@ -12695,6 +12991,7 @@
       <w:r>
         <w:rPr>
           <w:rFonts w:ascii="Times New Roman" w:eastAsia="Times New Roman" w:hAnsi="Times New Roman" w:cs="Times New Roman"/>
+          <w:noProof/>
           <w:color w:val="000000"/>
           <w:lang w:eastAsia="zh-CN"/>
         </w:rPr>
@@ -13631,42 +13928,33 @@
           <w:szCs w:val="24"/>
           <w:lang w:eastAsia="zh-CN"/>
         </w:rPr>
-        <w:t xml:space="preserve"> = </w:t>
-      </w:r>
-      <w:r>
-        <w:rPr>
-          <w:rFonts w:eastAsia="Times New Roman" w:cs="Times New Roman"/>
-          <w:color w:val="000000"/>
-          <w:sz w:val="24"/>
-          <w:szCs w:val="24"/>
-          <w:lang w:eastAsia="zh-CN"/>
-        </w:rPr>
-        <w:t>4</w:t>
-      </w:r>
-    </w:p>
-    <w:p>
-      <w:pPr>
-        <w:spacing w:after="0" w:line="240" w:lineRule="auto"/>
-        <w:rPr>
-          <w:rFonts w:ascii="Times New Roman" w:eastAsia="Times New Roman" w:hAnsi="Times New Roman" w:cs="Times New Roman"/>
-          <w:color w:val="000000"/>
-          <w:lang w:eastAsia="zh-CN"/>
-        </w:rPr>
-      </w:pPr>
-    </w:p>
-    <w:p>
-      <w:pPr>
-        <w:spacing w:after="0" w:line="240" w:lineRule="auto"/>
-        <w:rPr>
-          <w:rFonts w:ascii="Times New Roman" w:eastAsia="Times New Roman" w:hAnsi="Times New Roman" w:cs="Times New Roman"/>
-          <w:sz w:val="24"/>
-          <w:szCs w:val="24"/>
-          <w:lang w:eastAsia="zh-CN"/>
-        </w:rPr>
-      </w:pPr>
-      <w:r>
-        <w:rPr>
-          <w:rFonts w:ascii="Times New Roman" w:eastAsia="Times New Roman" w:hAnsi="Times New Roman" w:cs="Times New Roman"/>
+        <w:t xml:space="preserve"> = 4</w:t>
+      </w:r>
+    </w:p>
+    <w:p>
+      <w:pPr>
+        <w:spacing w:after="0" w:line="240" w:lineRule="auto"/>
+        <w:rPr>
+          <w:rFonts w:ascii="Times New Roman" w:eastAsia="Times New Roman" w:hAnsi="Times New Roman" w:cs="Times New Roman"/>
+          <w:color w:val="000000"/>
+          <w:lang w:eastAsia="zh-CN"/>
+        </w:rPr>
+      </w:pPr>
+    </w:p>
+    <w:p>
+      <w:pPr>
+        <w:spacing w:after="0" w:line="240" w:lineRule="auto"/>
+        <w:rPr>
+          <w:rFonts w:ascii="Times New Roman" w:eastAsia="Times New Roman" w:hAnsi="Times New Roman" w:cs="Times New Roman"/>
+          <w:sz w:val="24"/>
+          <w:szCs w:val="24"/>
+          <w:lang w:eastAsia="zh-CN"/>
+        </w:rPr>
+      </w:pPr>
+      <w:r>
+        <w:rPr>
+          <w:rFonts w:ascii="Times New Roman" w:eastAsia="Times New Roman" w:hAnsi="Times New Roman" w:cs="Times New Roman"/>
+          <w:noProof/>
           <w:sz w:val="24"/>
           <w:szCs w:val="24"/>
           <w:lang w:eastAsia="zh-CN"/>
@@ -13842,16 +14130,7 @@
           <w:sz w:val="24"/>
           <w:lang w:eastAsia="zh-CN"/>
         </w:rPr>
-        <w:t xml:space="preserve"> LIKE '%</w:t>
-      </w:r>
-      <w:r>
-        <w:rPr>
-          <w:rFonts w:eastAsia="Times New Roman" w:cs="Times New Roman"/>
-          <w:color w:val="000000"/>
-          <w:sz w:val="24"/>
-          <w:lang w:eastAsia="zh-CN"/>
-        </w:rPr>
-        <w:t>:_</w:t>
+        <w:t xml:space="preserve"> LIKE '%:_</w:t>
       </w:r>
       <w:proofErr w:type="spellStart"/>
       <w:r>
@@ -13934,14 +14213,6 @@
           <w:lang w:eastAsia="zh-CN"/>
         </w:rPr>
         <w:tab/>
-      </w:r>
-      <w:r>
-        <w:rPr>
-          <w:rFonts w:eastAsia="Times New Roman" w:cs="Times New Roman"/>
-          <w:color w:val="000000"/>
-          <w:sz w:val="24"/>
-          <w:lang w:eastAsia="zh-CN"/>
-        </w:rPr>
         <w:t>SELECT O.*</w:t>
       </w:r>
     </w:p>
@@ -14068,6 +14339,7 @@
       <w:r>
         <w:rPr>
           <w:rFonts w:ascii="Times New Roman" w:eastAsia="Times New Roman" w:hAnsi="Times New Roman" w:cs="Times New Roman"/>
+          <w:noProof/>
           <w:color w:val="000000"/>
           <w:lang w:eastAsia="zh-CN"/>
         </w:rPr>
@@ -14326,14 +14598,6 @@
           <w:lang w:eastAsia="zh-CN"/>
         </w:rPr>
         <w:tab/>
-      </w:r>
-      <w:r>
-        <w:rPr>
-          <w:rFonts w:eastAsia="Times New Roman" w:cs="Times New Roman"/>
-          <w:color w:val="000000"/>
-          <w:sz w:val="24"/>
-          <w:lang w:eastAsia="zh-CN"/>
-        </w:rPr>
         <w:t>SELECT O.*</w:t>
       </w:r>
     </w:p>
@@ -14453,6 +14717,7 @@
       <w:r>
         <w:rPr>
           <w:rFonts w:ascii="Times New Roman" w:eastAsia="Times New Roman" w:hAnsi="Times New Roman" w:cs="Times New Roman"/>
+          <w:noProof/>
           <w:color w:val="000000"/>
           <w:lang w:eastAsia="zh-CN"/>
         </w:rPr>
@@ -14783,6 +15048,7 @@
       <w:r>
         <w:rPr>
           <w:rFonts w:ascii="Times New Roman" w:eastAsia="Times New Roman" w:hAnsi="Times New Roman" w:cs="Times New Roman"/>
+          <w:noProof/>
           <w:color w:val="000000"/>
           <w:lang w:eastAsia="zh-CN"/>
         </w:rPr>
@@ -15123,6 +15389,7 @@
       <w:r>
         <w:rPr>
           <w:rFonts w:ascii="Times New Roman" w:eastAsia="Times New Roman" w:hAnsi="Times New Roman" w:cs="Times New Roman"/>
+          <w:noProof/>
           <w:sz w:val="24"/>
           <w:szCs w:val="24"/>
           <w:lang w:eastAsia="zh-CN"/>
@@ -15406,6 +15673,7 @@
       <w:r>
         <w:rPr>
           <w:rFonts w:ascii="Times New Roman" w:eastAsia="Times New Roman" w:hAnsi="Times New Roman" w:cs="Times New Roman"/>
+          <w:noProof/>
           <w:color w:val="000000"/>
           <w:lang w:eastAsia="zh-CN"/>
         </w:rPr>
@@ -15795,16 +16063,7 @@
           <w:sz w:val="24"/>
           <w:lang w:eastAsia="zh-CN"/>
         </w:rPr>
-        <w:t xml:space="preserve"> = 1 AND</w:t>
-      </w:r>
-      <w:r>
-        <w:rPr>
-          <w:rFonts w:eastAsia="Times New Roman" w:cs="Times New Roman"/>
-          <w:color w:val="000000"/>
-          <w:sz w:val="24"/>
-          <w:lang w:eastAsia="zh-CN"/>
-        </w:rPr>
-        <w:t xml:space="preserve"> </w:t>
+        <w:t xml:space="preserve"> = 1 AND </w:t>
       </w:r>
       <w:proofErr w:type="spellStart"/>
       <w:r>
@@ -15877,6 +16136,7 @@
       <w:r>
         <w:rPr>
           <w:rFonts w:ascii="Times New Roman" w:eastAsia="Times New Roman" w:hAnsi="Times New Roman" w:cs="Times New Roman"/>
+          <w:noProof/>
           <w:color w:val="000000"/>
           <w:lang w:eastAsia="zh-CN"/>
         </w:rPr>
@@ -15938,8 +16198,6 @@
           <w:sz w:val="24"/>
         </w:rPr>
       </w:pPr>
-      <w:bookmarkStart w:id="0" w:name="_GoBack"/>
-      <w:bookmarkEnd w:id="0"/>
     </w:p>
     <w:sectPr>
       <w:headerReference w:type="default" r:id="rId51"/>
@@ -20110,6 +20368,7 @@
     <w:rsid w:val="00725336"/>
     <w:rsid w:val="00807319"/>
     <w:rsid w:val="00A46E83"/>
+    <w:rsid w:val="00EA251F"/>
     <w:rsid w:val="00F17C0E"/>
   </w:rsids>
   <m:mathPr>
@@ -20842,7 +21101,7 @@
 </file>
 
 <file path=customXml/itemProps1.xml><?xml version="1.0" encoding="utf-8"?>
-<ds:datastoreItem xmlns:ds="http://schemas.openxmlformats.org/officeDocument/2006/customXml" ds:itemID="{95A21134-6A8A-48A3-AE49-56558DBF524A}">
+<ds:datastoreItem xmlns:ds="http://schemas.openxmlformats.org/officeDocument/2006/customXml" ds:itemID="{6464AE67-591F-4063-AF67-6DBE64B7373C}">
   <ds:schemaRefs>
     <ds:schemaRef ds:uri="http://schemas.openxmlformats.org/officeDocument/2006/bibliography"/>
   </ds:schemaRefs>

</xml_diff>